<commit_message>
Renaming some files for working definition document. Figure numbering removed.
</commit_message>
<xml_diff>
--- a/Documents/ILDB Working Definition.docx
+++ b/Documents/ILDB Working Definition.docx
@@ -73,10 +73,7 @@
         <w:jc w:val="center"/>
       </w:pPr>
     </w:p>
-    <w:p>
-      <w:bookmarkStart w:id="0" w:name="_GoBack"/>
-      <w:bookmarkEnd w:id="0"/>
-    </w:p>
+    <w:p/>
     <w:p>
       <w:pPr>
         <w:jc w:val="center"/>
@@ -482,11 +479,19 @@
       <w:r>
         <w:t xml:space="preserve"> is provided </w:t>
       </w:r>
-      <w:r>
-        <w:t>in figure 1</w:t>
-      </w:r>
-      <w:r>
-        <w:t>. In con</w:t>
+      <w:hyperlink r:id="rId8" w:history="1">
+        <w:r>
+          <w:rPr>
+            <w:rStyle w:val="Hyperlink"/>
+          </w:rPr>
+          <w:t>here</w:t>
+        </w:r>
+      </w:hyperlink>
+      <w:r>
+        <w:t xml:space="preserve">. </w:t>
+      </w:r>
+      <w:r>
+        <w:t>In con</w:t>
       </w:r>
       <w:r>
         <w:t xml:space="preserve">trast, we envision a </w:t>
@@ -525,8 +530,21 @@
         <w:t>for</w:t>
       </w:r>
       <w:r>
-        <w:t xml:space="preserve"> such research – see figure 2</w:t>
-      </w:r>
+        <w:t xml:space="preserve"> such resea</w:t>
+      </w:r>
+      <w:bookmarkStart w:id="0" w:name="_GoBack"/>
+      <w:bookmarkEnd w:id="0"/>
+      <w:r>
+        <w:t xml:space="preserve">rch – an illustration of which is provided </w:t>
+      </w:r>
+      <w:hyperlink r:id="rId9" w:history="1">
+        <w:r>
+          <w:rPr>
+            <w:rStyle w:val="Hyperlink"/>
+          </w:rPr>
+          <w:t>here</w:t>
+        </w:r>
+      </w:hyperlink>
       <w:r>
         <w:t>.</w:t>
       </w:r>
@@ -3281,12 +3299,12 @@
       </w:pPr>
     </w:p>
     <w:sectPr>
-      <w:headerReference w:type="even" r:id="rId8"/>
-      <w:headerReference w:type="default" r:id="rId9"/>
-      <w:footerReference w:type="even" r:id="rId10"/>
-      <w:footerReference w:type="default" r:id="rId11"/>
-      <w:headerReference w:type="first" r:id="rId12"/>
-      <w:footerReference w:type="first" r:id="rId13"/>
+      <w:headerReference w:type="even" r:id="rId10"/>
+      <w:headerReference w:type="default" r:id="rId11"/>
+      <w:footerReference w:type="even" r:id="rId12"/>
+      <w:footerReference w:type="default" r:id="rId13"/>
+      <w:headerReference w:type="first" r:id="rId14"/>
+      <w:footerReference w:type="first" r:id="rId15"/>
       <w:pgSz w:w="12240" w:h="15840"/>
       <w:pgMar w:top="1440" w:right="1800" w:bottom="1440" w:left="1800" w:header="720" w:footer="720" w:gutter="0"/>
       <w:cols w:space="720"/>
@@ -4495,6 +4513,18 @@
       <w:szCs w:val="18"/>
     </w:rPr>
   </w:style>
+  <w:style w:type="character" w:styleId="FollowedHyperlink">
+    <w:name w:val="FollowedHyperlink"/>
+    <w:basedOn w:val="DefaultParagraphFont"/>
+    <w:uiPriority w:val="99"/>
+    <w:semiHidden/>
+    <w:unhideWhenUsed/>
+    <w:rsid w:val="00E063F0"/>
+    <w:rPr>
+      <w:color w:val="800080" w:themeColor="followedHyperlink"/>
+      <w:u w:val="single"/>
+    </w:rPr>
+  </w:style>
 </w:styles>
 </file>
 
@@ -4813,6 +4843,18 @@
       <w:rFonts w:ascii="Lucida Grande" w:hAnsi="Lucida Grande" w:cs="Lucida Grande"/>
       <w:sz w:val="18"/>
       <w:szCs w:val="18"/>
+    </w:rPr>
+  </w:style>
+  <w:style w:type="character" w:styleId="FollowedHyperlink">
+    <w:name w:val="FollowedHyperlink"/>
+    <w:basedOn w:val="DefaultParagraphFont"/>
+    <w:uiPriority w:val="99"/>
+    <w:semiHidden/>
+    <w:unhideWhenUsed/>
+    <w:rsid w:val="00E063F0"/>
+    <w:rPr>
+      <w:color w:val="800080" w:themeColor="followedHyperlink"/>
+      <w:u w:val="single"/>
     </w:rPr>
   </w:style>
 </w:styles>

</xml_diff>

<commit_message>
Final version of Draft 2.
</commit_message>
<xml_diff>
--- a/Documents/ILDB Working Definition.docx
+++ b/Documents/ILDB Working Definition.docx
@@ -274,7 +274,13 @@
         <w:t xml:space="preserve"> clinical</w:t>
       </w:r>
       <w:r>
-        <w:t xml:space="preserve"> genomic</w:t>
+        <w:t xml:space="preserve"> </w:t>
+      </w:r>
+      <w:r>
+        <w:t xml:space="preserve">and </w:t>
+      </w:r>
+      <w:r>
+        <w:t>genomic</w:t>
       </w:r>
       <w:r>
         <w:t xml:space="preserve"> data </w:t>
@@ -283,7 +289,7 @@
         <w:t>for</w:t>
       </w:r>
       <w:r>
-        <w:t xml:space="preserve"> disease-related genomic research. This will be done through the development of consent standards, data representation models, secure storage repositories, data submission and QC protocols, quantitative and qualitative privacy guarantee mechanisms, data usage guidelines, and lastly, regulatory standards and oversight measures for users of </w:t>
+        <w:t xml:space="preserve"> disease-related research. This will be done through the development of consent standards, data representation models, secure storage repositories, data submission and QC protocols, quantitative and qualitative privacy guarantee mechanisms, data usage guidelines, and lastly, regulatory standards and oversight measures for users of </w:t>
       </w:r>
       <w:r>
         <w:t>this</w:t>
@@ -353,7 +359,13 @@
         <w:t xml:space="preserve">data </w:t>
       </w:r>
       <w:r>
-        <w:t xml:space="preserve">silos at their source institutions. Despite its obvious scientific value and immense potential, </w:t>
+        <w:t xml:space="preserve">silos at their source institutions. Despite its </w:t>
+      </w:r>
+      <w:r>
+        <w:t>immense</w:t>
+      </w:r>
+      <w:r>
+        <w:t xml:space="preserve"> scientific value and potential, </w:t>
       </w:r>
       <w:r>
         <w:t>such</w:t>
@@ -362,7 +374,10 @@
         <w:t xml:space="preserve"> data is unable to contribute meaningfully towards pat</w:t>
       </w:r>
       <w:r>
-        <w:t>ient-oriented medical research (</w:t>
+        <w:t xml:space="preserve">ient-health </w:t>
+      </w:r>
+      <w:r>
+        <w:t>oriented research (</w:t>
       </w:r>
       <w:r>
         <w:t>often</w:t>
@@ -383,7 +398,13 @@
         <w:t>e patients</w:t>
       </w:r>
       <w:r>
-        <w:t xml:space="preserve"> from whose samples the data was derived</w:t>
+        <w:t xml:space="preserve"> from whose samples the data were</w:t>
+      </w:r>
+      <w:r>
+        <w:t xml:space="preserve"> derived</w:t>
+      </w:r>
+      <w:r>
+        <w:t xml:space="preserve"> in the first place</w:t>
       </w:r>
       <w:r>
         <w:t>)</w:t>
@@ -415,6 +436,10 @@
     <w:p>
       <w:pPr>
         <w:jc w:val="both"/>
+        <w:rPr>
+          <w:rFonts w:cs="Lucida Grande"/>
+          <w:color w:val="000000"/>
+        </w:rPr>
       </w:pPr>
       <w:r>
         <w:t>The existing state of affairs has given rise to several organic, inefficient and potentially error-prone mechanisms through wh</w:t>
@@ -444,7 +469,10 @@
         <w:t xml:space="preserve"> insights pertaining to the molecular mechanisms of disease. </w:t>
       </w:r>
       <w:r>
-        <w:t xml:space="preserve">An illustration of </w:t>
+        <w:t>For the task of clinical interpretation, a</w:t>
+      </w:r>
+      <w:r>
+        <w:t xml:space="preserve">n illustration of </w:t>
       </w:r>
       <w:r>
         <w:t>the predominant</w:t>
@@ -453,7 +481,10 @@
         <w:t xml:space="preserve"> workflow</w:t>
       </w:r>
       <w:r>
-        <w:t xml:space="preserve"> in use today</w:t>
+        <w:t xml:space="preserve"> in use</w:t>
+      </w:r>
+      <w:r>
+        <w:t xml:space="preserve"> today</w:t>
       </w:r>
       <w:r>
         <w:t xml:space="preserve"> </w:t>
@@ -462,34 +493,69 @@
         <w:t>for</w:t>
       </w:r>
       <w:r>
-        <w:t xml:space="preserve"> clinical interpretation</w:t>
-      </w:r>
-      <w:r>
-        <w:t xml:space="preserve"> of genomic variants</w:t>
-      </w:r>
-      <w:r>
-        <w:t xml:space="preserve"> (pathogenicity assessment</w:t>
-      </w:r>
-      <w:r>
-        <w:t xml:space="preserve"> and</w:t>
-      </w:r>
-      <w:r>
-        <w:t xml:space="preserve"> actionability)</w:t>
-      </w:r>
-      <w:r>
-        <w:t xml:space="preserve"> is provided </w:t>
-      </w:r>
+        <w:t xml:space="preserve"> </w:t>
+      </w:r>
+      <w:r>
+        <w:t>p</w:t>
+      </w:r>
+      <w:r>
+        <w:t xml:space="preserve">athogenicity </w:t>
+      </w:r>
+      <w:r>
+        <w:t>assessment</w:t>
+      </w:r>
+      <w:r>
+        <w:t xml:space="preserve"> of genomic variation </w:t>
+      </w:r>
+      <w:r>
+        <w:t xml:space="preserve">is provided </w:t>
+      </w:r>
+      <w:r>
+        <w:t>here:</w:t>
+      </w:r>
+    </w:p>
+    <w:p>
+      <w:pPr>
+        <w:jc w:val="both"/>
+        <w:rPr>
+          <w:rFonts w:cs="Lucida Grande"/>
+          <w:color w:val="000000"/>
+        </w:rPr>
+      </w:pPr>
       <w:hyperlink r:id="rId8" w:history="1">
         <w:r>
           <w:rPr>
             <w:rStyle w:val="Hyperlink"/>
+            <w:rFonts w:cs="Lucida Grande"/>
           </w:rPr>
-          <w:t>here</w:t>
+          <w:t>https://github.com/snehitp/ILDB/blob/e614badc96b8d8fe44b89de6eddb405199d651e9/Documents/Variant-Interpretation-Today.pdf</w:t>
         </w:r>
       </w:hyperlink>
-      <w:r>
-        <w:t xml:space="preserve">. </w:t>
-      </w:r>
+    </w:p>
+    <w:p>
+      <w:pPr>
+        <w:jc w:val="both"/>
+        <w:rPr>
+          <w:rFonts w:cs="Lucida Grande"/>
+          <w:color w:val="000000"/>
+        </w:rPr>
+      </w:pPr>
+      <w:r>
+        <w:rPr>
+          <w:rFonts w:cs="Lucida Grande"/>
+          <w:color w:val="000000"/>
+        </w:rPr>
+        <w:t xml:space="preserve"> </w:t>
+      </w:r>
+    </w:p>
+    <w:p>
+      <w:pPr>
+        <w:jc w:val="both"/>
+        <w:rPr>
+          <w:rFonts w:cs="Lucida Grande"/>
+          <w:color w:val="000000"/>
+        </w:rPr>
+      </w:pPr>
       <w:r>
         <w:t>In con</w:t>
       </w:r>
@@ -503,7 +569,13 @@
         <w:t xml:space="preserve"> </w:t>
       </w:r>
       <w:r>
-        <w:t xml:space="preserve">workflow by which patient data that is relevant to </w:t>
+        <w:t>workflow by which</w:t>
+      </w:r>
+      <w:r>
+        <w:t xml:space="preserve"> patient data</w:t>
+      </w:r>
+      <w:r>
+        <w:t xml:space="preserve"> relevant to </w:t>
       </w:r>
       <w:r>
         <w:t xml:space="preserve">the task of </w:t>
@@ -527,51 +599,147 @@
         <w:t xml:space="preserve"> </w:t>
       </w:r>
       <w:r>
-        <w:t>for</w:t>
-      </w:r>
-      <w:r>
-        <w:t xml:space="preserve"> such resea</w:t>
-      </w:r>
-      <w:bookmarkStart w:id="0" w:name="_GoBack"/>
-      <w:bookmarkEnd w:id="0"/>
-      <w:r>
-        <w:t xml:space="preserve">rch – an illustration of which is provided </w:t>
-      </w:r>
+        <w:t>among the</w:t>
+      </w:r>
+      <w:r>
+        <w:t xml:space="preserve"> research</w:t>
+      </w:r>
+      <w:r>
+        <w:t xml:space="preserve"> community</w:t>
+      </w:r>
+      <w:r>
+        <w:t>.</w:t>
+      </w:r>
+      <w:r>
+        <w:t xml:space="preserve"> </w:t>
+      </w:r>
+      <w:r>
+        <w:t>A</w:t>
+      </w:r>
+      <w:r>
+        <w:t xml:space="preserve">n illustration of </w:t>
+      </w:r>
+      <w:r>
+        <w:t xml:space="preserve">this workflow </w:t>
+      </w:r>
+      <w:r>
+        <w:t xml:space="preserve">is provided </w:t>
+      </w:r>
+      <w:r>
+        <w:t>here:</w:t>
+      </w:r>
+    </w:p>
+    <w:p>
+      <w:pPr>
+        <w:jc w:val="both"/>
+        <w:rPr>
+          <w:rFonts w:cs="Lucida Grande"/>
+          <w:color w:val="000000"/>
+        </w:rPr>
+      </w:pPr>
       <w:hyperlink r:id="rId9" w:history="1">
         <w:r>
           <w:rPr>
             <w:rStyle w:val="Hyperlink"/>
+            <w:rFonts w:cs="Lucida Grande"/>
           </w:rPr>
-          <w:t>here</w:t>
+          <w:t>https://github.com/snehitp/ILDB/blob/e614badc96b8d8fe44b89de6eddb405199d651e9/Documents/Variant-Interpretation-ClinGen.pdf</w:t>
         </w:r>
       </w:hyperlink>
+    </w:p>
+    <w:p>
+      <w:pPr>
+        <w:jc w:val="both"/>
+      </w:pPr>
+      <w:r>
+        <w:t xml:space="preserve"> </w:t>
+      </w:r>
+    </w:p>
+    <w:p>
+      <w:pPr>
+        <w:jc w:val="both"/>
+      </w:pPr>
+      <w:r>
+        <w:t xml:space="preserve">The ILDB is </w:t>
+      </w:r>
+      <w:r>
+        <w:t xml:space="preserve">thus </w:t>
+      </w:r>
+      <w:r>
+        <w:t xml:space="preserve">a critical component of the </w:t>
+      </w:r>
+      <w:r>
+        <w:t>ClinGen</w:t>
+      </w:r>
+      <w:r>
+        <w:t xml:space="preserve"> </w:t>
+      </w:r>
+      <w:r>
+        <w:t xml:space="preserve">variant interpretation efforts. By </w:t>
+      </w:r>
+      <w:r>
+        <w:t>making large sets of clinical data available to the community through</w:t>
+      </w:r>
+      <w:r>
+        <w:t xml:space="preserve"> a safe, secure and </w:t>
+      </w:r>
+      <w:r>
+        <w:t>robust</w:t>
+      </w:r>
+      <w:r>
+        <w:t xml:space="preserve"> </w:t>
+      </w:r>
+      <w:r>
+        <w:t>framework</w:t>
+      </w:r>
+      <w:r>
+        <w:t>, i</w:t>
+      </w:r>
+      <w:r>
+        <w:t xml:space="preserve">t will enable </w:t>
+      </w:r>
+      <w:r>
+        <w:t>each ClinGen domain workgroup</w:t>
+      </w:r>
+      <w:r>
+        <w:t xml:space="preserve"> to process </w:t>
+      </w:r>
+      <w:r>
+        <w:t>the</w:t>
+      </w:r>
+      <w:r>
+        <w:t xml:space="preserve"> deluge of </w:t>
+      </w:r>
+      <w:r>
+        <w:t>clinically relevant variation</w:t>
+      </w:r>
+      <w:r>
+        <w:t xml:space="preserve"> in a more scalable manner. The quality of interpretations will also directly benefit from the increased evidence </w:t>
+      </w:r>
+      <w:r>
+        <w:t>made available by the ILDB,</w:t>
+      </w:r>
+      <w:r>
+        <w:t xml:space="preserve"> resulting in more biological insight and </w:t>
+      </w:r>
+      <w:r>
+        <w:t xml:space="preserve">greater </w:t>
+      </w:r>
+      <w:r>
+        <w:t xml:space="preserve">clinical </w:t>
+      </w:r>
+      <w:r>
+        <w:t>actionability</w:t>
+      </w:r>
+      <w:r>
+        <w:t xml:space="preserve"> of genomic </w:t>
+      </w:r>
+      <w:r>
+        <w:t>tests</w:t>
+      </w:r>
       <w:r>
         <w:t>.</w:t>
       </w:r>
-      <w:r>
-        <w:t xml:space="preserve"> </w:t>
-      </w:r>
-    </w:p>
-    <w:p>
-      <w:pPr>
-        <w:jc w:val="both"/>
-      </w:pPr>
-    </w:p>
-    <w:p>
-      <w:pPr>
-        <w:jc w:val="both"/>
-      </w:pPr>
-    </w:p>
-    <w:p>
-      <w:pPr>
-        <w:jc w:val="both"/>
-      </w:pPr>
-    </w:p>
-    <w:p>
-      <w:pPr>
-        <w:ind w:left="-360"/>
-        <w:jc w:val="both"/>
-      </w:pPr>
     </w:p>
     <w:p>
       <w:pPr>
@@ -583,6 +751,8 @@
       <w:r>
         <w:br w:type="column"/>
       </w:r>
+      <w:bookmarkStart w:id="0" w:name="_GoBack"/>
+      <w:bookmarkEnd w:id="0"/>
       <w:r>
         <w:rPr>
           <w:b/>
@@ -603,7 +773,7 @@
         <w:t xml:space="preserve">In order for </w:t>
       </w:r>
       <w:r>
-        <w:t>hitherto unusable</w:t>
+        <w:t>hitherto unused</w:t>
       </w:r>
       <w:r>
         <w:t xml:space="preserve"> clinical</w:t>
@@ -615,10 +785,22 @@
         <w:t xml:space="preserve"> data from patient records</w:t>
       </w:r>
       <w:r>
-        <w:t xml:space="preserve"> to be leveraged, The ILDB workgroup </w:t>
-      </w:r>
-      <w:r>
-        <w:t>will need to provide solutions to the list of key issues. These are:</w:t>
+        <w:t xml:space="preserve"> to be leveraged, </w:t>
+      </w:r>
+      <w:r>
+        <w:t>t</w:t>
+      </w:r>
+      <w:r>
+        <w:t xml:space="preserve">he ILDB workgroup </w:t>
+      </w:r>
+      <w:r>
+        <w:t>will need to provide solutions to the</w:t>
+      </w:r>
+      <w:r>
+        <w:t xml:space="preserve"> following</w:t>
+      </w:r>
+      <w:r>
+        <w:t xml:space="preserve"> list of key issues:</w:t>
       </w:r>
     </w:p>
     <w:p>

</xml_diff>